<commit_message>
finished my self report
</commit_message>
<xml_diff>
--- a/AlexanderNunnStatement.docx
+++ b/AlexanderNunnStatement.docx
@@ -3,96 +3,393 @@
 <w:document xmlns:wpc="http://schemas.microsoft.com/office/word/2010/wordprocessingCanvas" xmlns:cx="http://schemas.microsoft.com/office/drawing/2014/chartex" xmlns:cx1="http://schemas.microsoft.com/office/drawing/2015/9/8/chartex" xmlns:cx2="http://schemas.microsoft.com/office/drawing/2015/10/21/chartex" xmlns:cx3="http://schemas.microsoft.com/office/drawing/2016/5/9/chartex" xmlns:cx4="http://schemas.microsoft.com/office/drawing/2016/5/10/chartex" xmlns:cx5="http://schemas.microsoft.com/office/drawing/2016/5/11/chartex" xmlns:cx6="http://schemas.microsoft.com/office/drawing/2016/5/12/chartex" xmlns:cx7="http://schemas.microsoft.com/office/drawing/2016/5/13/chartex" xmlns:cx8="http://schemas.microsoft.com/office/drawing/2016/5/14/chartex" xmlns:mc="http://schemas.openxmlformats.org/markup-compatibility/2006" xmlns:aink="http://schemas.microsoft.com/office/drawing/2016/ink" xmlns:am3d="http://schemas.microsoft.com/office/drawing/2017/model3d" xmlns:o="urn:schemas-microsoft-com:office:office" xmlns:oel="http://schemas.microsoft.com/office/2019/extlst" xmlns:r="http://schemas.openxmlformats.org/officeDocument/2006/relationships" xmlns:m="http://schemas.openxmlformats.org/officeDocument/2006/math" xmlns:v="urn:schemas-microsoft-com:vml" xmlns:wp14="http://schemas.microsoft.com/office/word/2010/wordprocessingDrawing" xmlns:wp="http://schemas.openxmlformats.org/drawingml/2006/wordprocessingDrawing" xmlns:w10="urn:schemas-microsoft-com:office:word" xmlns:w="http://schemas.openxmlformats.org/wordprocessingml/2006/main" xmlns:w14="http://schemas.microsoft.com/office/word/2010/wordml" xmlns:w15="http://schemas.microsoft.com/office/word/2012/wordml" xmlns:w16cex="http://schemas.microsoft.com/office/word/2018/wordml/cex" xmlns:w16cid="http://schemas.microsoft.com/office/word/2016/wordml/cid" xmlns:w16="http://schemas.microsoft.com/office/word/2018/wordml" xmlns:w16du="http://schemas.microsoft.com/office/word/2023/wordml/word16du" xmlns:w16sdtdh="http://schemas.microsoft.com/office/word/2020/wordml/sdtdatahash" xmlns:w16sdtfl="http://schemas.microsoft.com/office/word/2024/wordml/sdtformatlock" xmlns:w16se="http://schemas.microsoft.com/office/word/2015/wordml/symex" xmlns:wpg="http://schemas.microsoft.com/office/word/2010/wordprocessingGroup" xmlns:wpi="http://schemas.microsoft.com/office/word/2010/wordprocessingInk" xmlns:wne="http://schemas.microsoft.com/office/word/2006/wordml" xmlns:wps="http://schemas.microsoft.com/office/word/2010/wordprocessingShape" mc:Ignorable="w14 w15 w16se w16cid w16 w16cex w16sdtdh w16sdtfl w16du wp14">
   <w:body>
     <w:p>
-      <w:r>
-        <w:t>My contributions:</w:t>
+      <w:pPr>
+        <w:spacing w:line="480" w:lineRule="auto"/>
+        <w:rPr>
+          <w:rFonts w:ascii="Times New Roman" w:hAnsi="Times New Roman" w:cs="Times New Roman"/>
+        </w:rPr>
+      </w:pPr>
+      <w:r>
+        <w:rPr>
+          <w:rFonts w:ascii="Times New Roman" w:hAnsi="Times New Roman" w:cs="Times New Roman"/>
+        </w:rPr>
+        <w:t>Alexander Nunn</w:t>
       </w:r>
     </w:p>
     <w:p>
-      <w:r>
-        <w:t xml:space="preserve">I figured out how to set up and run the SQL database for the group. </w:t>
-      </w:r>
-      <w:r>
-        <w:t xml:space="preserve">After I put it all together, </w:t>
-      </w:r>
-      <w:r>
-        <w:t xml:space="preserve">I shared </w:t>
-      </w:r>
-      <w:r>
-        <w:t>with</w:t>
-      </w:r>
-      <w:r>
-        <w:t xml:space="preserve"> the group how to install the SQL workbench and the SQL server, as well as to install the Anaconda environment </w:t>
-      </w:r>
-      <w:r>
-        <w:t>to</w:t>
-      </w:r>
-      <w:r>
-        <w:t xml:space="preserve"> </w:t>
-      </w:r>
-      <w:r>
-        <w:t xml:space="preserve">properly </w:t>
-      </w:r>
-      <w:r>
-        <w:t xml:space="preserve">run the </w:t>
-      </w:r>
-      <w:proofErr w:type="spellStart"/>
-      <w:r>
-        <w:t>Jupyter</w:t>
-      </w:r>
-      <w:proofErr w:type="spellEnd"/>
-      <w:r>
-        <w:t xml:space="preserve"> notebook. I gave them an almost step by step guide to run the whole SQL system. </w:t>
+      <w:pPr>
+        <w:spacing w:line="480" w:lineRule="auto"/>
+        <w:rPr>
+          <w:rFonts w:ascii="Times New Roman" w:hAnsi="Times New Roman" w:cs="Times New Roman"/>
+        </w:rPr>
+      </w:pPr>
+      <w:r>
+        <w:rPr>
+          <w:rFonts w:ascii="Times New Roman" w:hAnsi="Times New Roman" w:cs="Times New Roman"/>
+        </w:rPr>
+        <w:t>CAP4770</w:t>
       </w:r>
     </w:p>
     <w:p>
-      <w:r>
-        <w:t xml:space="preserve">When I found out that the SQL workbench didn’t properly load </w:t>
-      </w:r>
-      <w:proofErr w:type="gramStart"/>
-      <w:r>
-        <w:t>all of</w:t>
-      </w:r>
-      <w:proofErr w:type="gramEnd"/>
-      <w:r>
-        <w:t xml:space="preserve"> the information from the CSV file, I wrote a</w:t>
-      </w:r>
-      <w:r>
-        <w:t>n additional</w:t>
-      </w:r>
-      <w:r>
-        <w:t xml:space="preserve"> </w:t>
-      </w:r>
-      <w:proofErr w:type="spellStart"/>
-      <w:r>
-        <w:t>Jupyter</w:t>
-      </w:r>
-      <w:proofErr w:type="spellEnd"/>
-      <w:r>
-        <w:t xml:space="preserve"> notebook that checks and properly ensures that all information is included. </w:t>
+      <w:pPr>
+        <w:spacing w:line="480" w:lineRule="auto"/>
+        <w:rPr>
+          <w:rFonts w:ascii="Times New Roman" w:hAnsi="Times New Roman" w:cs="Times New Roman"/>
+        </w:rPr>
+      </w:pPr>
+      <w:r>
+        <w:rPr>
+          <w:rFonts w:ascii="Times New Roman" w:hAnsi="Times New Roman" w:cs="Times New Roman"/>
+        </w:rPr>
+        <w:t>My contributions:</w:t>
       </w:r>
     </w:p>
     <w:p>
-      <w:r>
-        <w:t xml:space="preserve">I wrote and refined multiple SQL queries to create graphs and models pertaining to the amount of damage done by each weather event, as well as the frequency of each weather event. </w:t>
+      <w:pPr>
+        <w:spacing w:line="480" w:lineRule="auto"/>
+        <w:ind w:firstLine="720"/>
+        <w:rPr>
+          <w:rFonts w:ascii="Times New Roman" w:hAnsi="Times New Roman" w:cs="Times New Roman"/>
+        </w:rPr>
+      </w:pPr>
+      <w:r>
+        <w:rPr>
+          <w:rFonts w:ascii="Times New Roman" w:hAnsi="Times New Roman" w:cs="Times New Roman"/>
+        </w:rPr>
+        <w:t xml:space="preserve">I figured out how to set up and run the SQL database for the group. </w:t>
+      </w:r>
+      <w:r>
+        <w:rPr>
+          <w:rFonts w:ascii="Times New Roman" w:hAnsi="Times New Roman" w:cs="Times New Roman"/>
+        </w:rPr>
+        <w:t xml:space="preserve">After I put it all together, </w:t>
+      </w:r>
+      <w:r>
+        <w:rPr>
+          <w:rFonts w:ascii="Times New Roman" w:hAnsi="Times New Roman" w:cs="Times New Roman"/>
+        </w:rPr>
+        <w:t xml:space="preserve">I shared </w:t>
+      </w:r>
+      <w:r>
+        <w:rPr>
+          <w:rFonts w:ascii="Times New Roman" w:hAnsi="Times New Roman" w:cs="Times New Roman"/>
+        </w:rPr>
+        <w:t>with</w:t>
+      </w:r>
+      <w:r>
+        <w:rPr>
+          <w:rFonts w:ascii="Times New Roman" w:hAnsi="Times New Roman" w:cs="Times New Roman"/>
+        </w:rPr>
+        <w:t xml:space="preserve"> the group how to install the SQL workbench and the SQL server</w:t>
+      </w:r>
+      <w:r>
+        <w:rPr>
+          <w:rFonts w:ascii="Times New Roman" w:hAnsi="Times New Roman" w:cs="Times New Roman"/>
+        </w:rPr>
+        <w:t xml:space="preserve">. From there I advised on how to </w:t>
+      </w:r>
+      <w:r>
+        <w:rPr>
+          <w:rFonts w:ascii="Times New Roman" w:hAnsi="Times New Roman" w:cs="Times New Roman"/>
+        </w:rPr>
+        <w:t xml:space="preserve">install the Anaconda environment </w:t>
+      </w:r>
+      <w:r>
+        <w:rPr>
+          <w:rFonts w:ascii="Times New Roman" w:hAnsi="Times New Roman" w:cs="Times New Roman"/>
+        </w:rPr>
+        <w:t>to</w:t>
+      </w:r>
+      <w:r>
+        <w:rPr>
+          <w:rFonts w:ascii="Times New Roman" w:hAnsi="Times New Roman" w:cs="Times New Roman"/>
+        </w:rPr>
+        <w:t xml:space="preserve"> </w:t>
+      </w:r>
+      <w:r>
+        <w:rPr>
+          <w:rFonts w:ascii="Times New Roman" w:hAnsi="Times New Roman" w:cs="Times New Roman"/>
+        </w:rPr>
+        <w:t xml:space="preserve">properly </w:t>
+      </w:r>
+      <w:r>
+        <w:rPr>
+          <w:rFonts w:ascii="Times New Roman" w:hAnsi="Times New Roman" w:cs="Times New Roman"/>
+        </w:rPr>
+        <w:t xml:space="preserve">run the </w:t>
+      </w:r>
+      <w:proofErr w:type="spellStart"/>
+      <w:r>
+        <w:rPr>
+          <w:rFonts w:ascii="Times New Roman" w:hAnsi="Times New Roman" w:cs="Times New Roman"/>
+        </w:rPr>
+        <w:t>Jupyter</w:t>
+      </w:r>
+      <w:proofErr w:type="spellEnd"/>
+      <w:r>
+        <w:rPr>
+          <w:rFonts w:ascii="Times New Roman" w:hAnsi="Times New Roman" w:cs="Times New Roman"/>
+        </w:rPr>
+        <w:t xml:space="preserve"> notebook. I gave them a</w:t>
+      </w:r>
+      <w:r>
+        <w:rPr>
+          <w:rFonts w:ascii="Times New Roman" w:hAnsi="Times New Roman" w:cs="Times New Roman"/>
+        </w:rPr>
+        <w:t xml:space="preserve"> </w:t>
+      </w:r>
+      <w:r>
+        <w:rPr>
+          <w:rFonts w:ascii="Times New Roman" w:hAnsi="Times New Roman" w:cs="Times New Roman"/>
+        </w:rPr>
+        <w:t>step</w:t>
+      </w:r>
+      <w:r>
+        <w:rPr>
+          <w:rFonts w:ascii="Times New Roman" w:hAnsi="Times New Roman" w:cs="Times New Roman"/>
+        </w:rPr>
+        <w:t>-</w:t>
+      </w:r>
+      <w:r>
+        <w:rPr>
+          <w:rFonts w:ascii="Times New Roman" w:hAnsi="Times New Roman" w:cs="Times New Roman"/>
+        </w:rPr>
+        <w:t>by</w:t>
+      </w:r>
+      <w:r>
+        <w:rPr>
+          <w:rFonts w:ascii="Times New Roman" w:hAnsi="Times New Roman" w:cs="Times New Roman"/>
+        </w:rPr>
+        <w:t>-</w:t>
+      </w:r>
+      <w:r>
+        <w:rPr>
+          <w:rFonts w:ascii="Times New Roman" w:hAnsi="Times New Roman" w:cs="Times New Roman"/>
+        </w:rPr>
+        <w:t xml:space="preserve">step guide to run the whole SQL system. </w:t>
       </w:r>
     </w:p>
     <w:p>
-      <w:r>
-        <w:t xml:space="preserve">For the final report, I cleaned up and rewrote the abstract section and </w:t>
+      <w:pPr>
+        <w:spacing w:line="480" w:lineRule="auto"/>
+        <w:ind w:firstLine="720"/>
+        <w:rPr>
+          <w:rFonts w:ascii="Times New Roman" w:hAnsi="Times New Roman" w:cs="Times New Roman"/>
+        </w:rPr>
+      </w:pPr>
+      <w:r>
+        <w:rPr>
+          <w:rFonts w:ascii="Times New Roman" w:hAnsi="Times New Roman" w:cs="Times New Roman"/>
+        </w:rPr>
+        <w:t xml:space="preserve">When I found out that the SQL workbench </w:t>
+      </w:r>
+      <w:r>
+        <w:rPr>
+          <w:rFonts w:ascii="Times New Roman" w:hAnsi="Times New Roman" w:cs="Times New Roman"/>
+        </w:rPr>
+        <w:t>did not</w:t>
+      </w:r>
+      <w:r>
+        <w:rPr>
+          <w:rFonts w:ascii="Times New Roman" w:hAnsi="Times New Roman" w:cs="Times New Roman"/>
+        </w:rPr>
+        <w:t xml:space="preserve"> properly load </w:t>
       </w:r>
       <w:proofErr w:type="gramStart"/>
       <w:r>
-        <w:t>proof read</w:t>
+        <w:rPr>
+          <w:rFonts w:ascii="Times New Roman" w:hAnsi="Times New Roman" w:cs="Times New Roman"/>
+        </w:rPr>
+        <w:t>all of</w:t>
       </w:r>
       <w:proofErr w:type="gramEnd"/>
       <w:r>
-        <w:t xml:space="preserve"> the whole report. After a couple days I finished the rest of the report.</w:t>
+        <w:rPr>
+          <w:rFonts w:ascii="Times New Roman" w:hAnsi="Times New Roman" w:cs="Times New Roman"/>
+        </w:rPr>
+        <w:t xml:space="preserve"> the information from the CSV file, I wrote a</w:t>
+      </w:r>
+      <w:r>
+        <w:rPr>
+          <w:rFonts w:ascii="Times New Roman" w:hAnsi="Times New Roman" w:cs="Times New Roman"/>
+        </w:rPr>
+        <w:t>n additional</w:t>
+      </w:r>
+      <w:r>
+        <w:rPr>
+          <w:rFonts w:ascii="Times New Roman" w:hAnsi="Times New Roman" w:cs="Times New Roman"/>
+        </w:rPr>
+        <w:t xml:space="preserve"> </w:t>
+      </w:r>
+      <w:proofErr w:type="spellStart"/>
+      <w:r>
+        <w:rPr>
+          <w:rFonts w:ascii="Times New Roman" w:hAnsi="Times New Roman" w:cs="Times New Roman"/>
+        </w:rPr>
+        <w:t>Jupyter</w:t>
+      </w:r>
+      <w:proofErr w:type="spellEnd"/>
+      <w:r>
+        <w:rPr>
+          <w:rFonts w:ascii="Times New Roman" w:hAnsi="Times New Roman" w:cs="Times New Roman"/>
+        </w:rPr>
+        <w:t xml:space="preserve"> notebook</w:t>
+      </w:r>
+      <w:r>
+        <w:rPr>
+          <w:rFonts w:ascii="Times New Roman" w:hAnsi="Times New Roman" w:cs="Times New Roman"/>
+        </w:rPr>
+        <w:t xml:space="preserve"> database validation file</w:t>
+      </w:r>
+      <w:r>
+        <w:rPr>
+          <w:rFonts w:ascii="Times New Roman" w:hAnsi="Times New Roman" w:cs="Times New Roman"/>
+        </w:rPr>
+        <w:t xml:space="preserve"> that check</w:t>
+      </w:r>
+      <w:r>
+        <w:rPr>
+          <w:rFonts w:ascii="Times New Roman" w:hAnsi="Times New Roman" w:cs="Times New Roman"/>
+        </w:rPr>
+        <w:t>ed</w:t>
+      </w:r>
+      <w:r>
+        <w:rPr>
+          <w:rFonts w:ascii="Times New Roman" w:hAnsi="Times New Roman" w:cs="Times New Roman"/>
+        </w:rPr>
+        <w:t xml:space="preserve"> and properly ensure</w:t>
+      </w:r>
+      <w:r>
+        <w:rPr>
+          <w:rFonts w:ascii="Times New Roman" w:hAnsi="Times New Roman" w:cs="Times New Roman"/>
+        </w:rPr>
+        <w:t xml:space="preserve">d </w:t>
+      </w:r>
+      <w:r>
+        <w:rPr>
+          <w:rFonts w:ascii="Times New Roman" w:hAnsi="Times New Roman" w:cs="Times New Roman"/>
+        </w:rPr>
+        <w:t xml:space="preserve">that all information </w:t>
+      </w:r>
+      <w:r>
+        <w:rPr>
+          <w:rFonts w:ascii="Times New Roman" w:hAnsi="Times New Roman" w:cs="Times New Roman"/>
+        </w:rPr>
+        <w:t>was</w:t>
+      </w:r>
+      <w:r>
+        <w:rPr>
+          <w:rFonts w:ascii="Times New Roman" w:hAnsi="Times New Roman" w:cs="Times New Roman"/>
+        </w:rPr>
+        <w:t xml:space="preserve"> included. </w:t>
       </w:r>
     </w:p>
-    <w:p/>
     <w:p>
-      <w:r>
+      <w:pPr>
+        <w:spacing w:line="480" w:lineRule="auto"/>
+        <w:ind w:firstLine="720"/>
+        <w:rPr>
+          <w:rFonts w:ascii="Times New Roman" w:hAnsi="Times New Roman" w:cs="Times New Roman"/>
+        </w:rPr>
+      </w:pPr>
+      <w:r>
+        <w:rPr>
+          <w:rFonts w:ascii="Times New Roman" w:hAnsi="Times New Roman" w:cs="Times New Roman"/>
+        </w:rPr>
+        <w:t xml:space="preserve">I wrote and refined multiple SQL queries to create graphs and models pertaining to the amount of damage done by each weather event, as well as the frequency of each weather event. </w:t>
+      </w:r>
+    </w:p>
+    <w:p>
+      <w:pPr>
+        <w:spacing w:line="480" w:lineRule="auto"/>
+        <w:ind w:firstLine="720"/>
+        <w:rPr>
+          <w:rFonts w:ascii="Times New Roman" w:hAnsi="Times New Roman" w:cs="Times New Roman"/>
+        </w:rPr>
+      </w:pPr>
+      <w:r>
+        <w:rPr>
+          <w:rFonts w:ascii="Times New Roman" w:hAnsi="Times New Roman" w:cs="Times New Roman"/>
+        </w:rPr>
+        <w:t>For the final report, I cleaned up and rewrote the abstract section</w:t>
+      </w:r>
+      <w:r>
+        <w:rPr>
+          <w:rFonts w:ascii="Times New Roman" w:hAnsi="Times New Roman" w:cs="Times New Roman"/>
+        </w:rPr>
+        <w:t>. The introduction was completed entirely by me. From there, I read the two sources that were found and wrote the literature review and how they related to the final report. After a couple of days of the report sitting unfinished, the rest of section 3 was finished with the table and how this data related to the proble</w:t>
+      </w:r>
+      <w:r>
+        <w:rPr>
+          <w:rFonts w:ascii="Times New Roman" w:hAnsi="Times New Roman" w:cs="Times New Roman"/>
+        </w:rPr>
+        <w:t>m</w:t>
+      </w:r>
+      <w:r>
+        <w:rPr>
+          <w:rFonts w:ascii="Times New Roman" w:hAnsi="Times New Roman" w:cs="Times New Roman"/>
+        </w:rPr>
+        <w:t xml:space="preserve"> statemen</w:t>
+      </w:r>
+      <w:r>
+        <w:rPr>
+          <w:rFonts w:ascii="Times New Roman" w:hAnsi="Times New Roman" w:cs="Times New Roman"/>
+        </w:rPr>
+        <w:t xml:space="preserve">t. </w:t>
+      </w:r>
+      <w:r>
+        <w:rPr>
+          <w:rFonts w:ascii="Times New Roman" w:hAnsi="Times New Roman" w:cs="Times New Roman"/>
+        </w:rPr>
+        <w:t xml:space="preserve">The patterns and correlations section with all the graphs were completed by me. The entire report was then </w:t>
+      </w:r>
+      <w:r>
+        <w:rPr>
+          <w:rFonts w:ascii="Times New Roman" w:hAnsi="Times New Roman" w:cs="Times New Roman"/>
+        </w:rPr>
+        <w:t>proofread,</w:t>
+      </w:r>
+      <w:r>
+        <w:rPr>
+          <w:rFonts w:ascii="Times New Roman" w:hAnsi="Times New Roman" w:cs="Times New Roman"/>
+        </w:rPr>
+        <w:t xml:space="preserve"> and I advised the group that I had completed it.</w:t>
+      </w:r>
+    </w:p>
+    <w:p>
+      <w:pPr>
+        <w:spacing w:line="480" w:lineRule="auto"/>
+        <w:rPr>
+          <w:rFonts w:ascii="Times New Roman" w:hAnsi="Times New Roman" w:cs="Times New Roman"/>
+        </w:rPr>
+      </w:pPr>
+      <w:r>
+        <w:rPr>
+          <w:rFonts w:ascii="Times New Roman" w:hAnsi="Times New Roman" w:cs="Times New Roman"/>
+        </w:rPr>
         <w:t>What I have learned:</w:t>
+      </w:r>
+    </w:p>
+    <w:p>
+      <w:pPr>
+        <w:spacing w:line="480" w:lineRule="auto"/>
+        <w:ind w:firstLine="720"/>
+        <w:rPr>
+          <w:rFonts w:ascii="Times New Roman" w:hAnsi="Times New Roman" w:cs="Times New Roman"/>
+        </w:rPr>
+      </w:pPr>
+      <w:r>
+        <w:rPr>
+          <w:rFonts w:ascii="Times New Roman" w:hAnsi="Times New Roman" w:cs="Times New Roman"/>
+        </w:rPr>
+        <w:lastRenderedPageBreak/>
+        <w:t xml:space="preserve">I learned how to write code to ensure that the database has the correct elements inside of it. I also learned how to advise and guide my group members on how to approach the project and </w:t>
+      </w:r>
+      <w:r>
+        <w:rPr>
+          <w:rFonts w:ascii="Times New Roman" w:hAnsi="Times New Roman" w:cs="Times New Roman"/>
+        </w:rPr>
+        <w:t>how to write the report.</w:t>
       </w:r>
     </w:p>
     <w:sectPr>

</xml_diff>